<commit_message>
Update Ejecución sentencias SQL.docx
</commit_message>
<xml_diff>
--- a/Ejecución sentencias SQL.docx
+++ b/Ejecución sentencias SQL.docx
@@ -1,6 +1,6 @@
 
 <file path=word/document.xml><?xml version="1.0" encoding="utf-8"?>
-<w:document xmlns:wpc="http://schemas.microsoft.com/office/word/2010/wordprocessingCanvas" xmlns:cx="http://schemas.microsoft.com/office/drawing/2014/chartex" xmlns:cx1="http://schemas.microsoft.com/office/drawing/2015/9/8/chartex" xmlns:cx2="http://schemas.microsoft.com/office/drawing/2015/10/21/chartex" xmlns:cx3="http://schemas.microsoft.com/office/drawing/2016/5/9/chartex" xmlns:cx4="http://schemas.microsoft.com/office/drawing/2016/5/10/chartex" xmlns:cx5="http://schemas.microsoft.com/office/drawing/2016/5/11/chartex" xmlns:cx6="http://schemas.microsoft.com/office/drawing/2016/5/12/chartex" xmlns:cx7="http://schemas.microsoft.com/office/drawing/2016/5/13/chartex" xmlns:cx8="http://schemas.microsoft.com/office/drawing/2016/5/14/chartex" xmlns:mc="http://schemas.openxmlformats.org/markup-compatibility/2006" xmlns:aink="http://schemas.microsoft.com/office/drawing/2016/ink" xmlns:am3d="http://schemas.microsoft.com/office/drawing/2017/model3d" xmlns:o="urn:schemas-microsoft-com:office:office" xmlns:r="http://schemas.openxmlformats.org/officeDocument/2006/relationships" xmlns:m="http://schemas.openxmlformats.org/officeDocument/2006/math" xmlns:v="urn:schemas-microsoft-com:vml" xmlns:wp14="http://schemas.microsoft.com/office/word/2010/wordprocessingDrawing" xmlns:wp="http://schemas.openxmlformats.org/drawingml/2006/wordprocessingDrawing" xmlns:w10="urn:schemas-microsoft-com:office:word" xmlns:w="http://schemas.openxmlformats.org/wordprocessingml/2006/main" xmlns:w14="http://schemas.microsoft.com/office/word/2010/wordml" xmlns:w15="http://schemas.microsoft.com/office/word/2012/wordml" xmlns:w16cex="http://schemas.microsoft.com/office/word/2018/wordml/cex" xmlns:w16cid="http://schemas.microsoft.com/office/word/2016/wordml/cid" xmlns:w16="http://schemas.microsoft.com/office/word/2018/wordml" xmlns:w16sdtdh="http://schemas.microsoft.com/office/word/2020/wordml/sdtdatahash" xmlns:w16se="http://schemas.microsoft.com/office/word/2015/wordml/symex" xmlns:wpg="http://schemas.microsoft.com/office/word/2010/wordprocessingGroup" xmlns:wpi="http://schemas.microsoft.com/office/word/2010/wordprocessingInk" xmlns:wne="http://schemas.microsoft.com/office/word/2006/wordml" xmlns:wps="http://schemas.microsoft.com/office/word/2010/wordprocessingShape" mc:Ignorable="w14 w15 w16se w16cid w16 w16cex w16sdtdh wp14">
+<w:document xmlns:wpc="http://schemas.microsoft.com/office/word/2010/wordprocessingCanvas" xmlns:cx="http://schemas.microsoft.com/office/drawing/2014/chartex" xmlns:cx1="http://schemas.microsoft.com/office/drawing/2015/9/8/chartex" xmlns:cx2="http://schemas.microsoft.com/office/drawing/2015/10/21/chartex" xmlns:cx3="http://schemas.microsoft.com/office/drawing/2016/5/9/chartex" xmlns:cx4="http://schemas.microsoft.com/office/drawing/2016/5/10/chartex" xmlns:cx5="http://schemas.microsoft.com/office/drawing/2016/5/11/chartex" xmlns:cx6="http://schemas.microsoft.com/office/drawing/2016/5/12/chartex" xmlns:cx7="http://schemas.microsoft.com/office/drawing/2016/5/13/chartex" xmlns:cx8="http://schemas.microsoft.com/office/drawing/2016/5/14/chartex" xmlns:mc="http://schemas.openxmlformats.org/markup-compatibility/2006" xmlns:aink="http://schemas.microsoft.com/office/drawing/2016/ink" xmlns:am3d="http://schemas.microsoft.com/office/drawing/2017/model3d" xmlns:o="urn:schemas-microsoft-com:office:office" xmlns:r="http://schemas.openxmlformats.org/officeDocument/2006/relationships" xmlns:m="http://schemas.openxmlformats.org/officeDocument/2006/math" xmlns:v="urn:schemas-microsoft-com:vml" xmlns:wp14="http://schemas.microsoft.com/office/word/2010/wordprocessingDrawing" xmlns:wp="http://schemas.openxmlformats.org/drawingml/2006/wordprocessingDrawing" xmlns:w10="urn:schemas-microsoft-com:office:word" xmlns:w="http://schemas.openxmlformats.org/wordprocessingml/2006/main" xmlns:w14="http://schemas.microsoft.com/office/word/2010/wordml" xmlns:w15="http://schemas.microsoft.com/office/word/2012/wordml" xmlns:w16cex="http://schemas.microsoft.com/office/word/2018/wordml/cex" xmlns:w16cid="http://schemas.microsoft.com/office/word/2016/wordml/cid" xmlns:w16="http://schemas.microsoft.com/office/word/2018/wordml" xmlns:w16sdtdh="http://schemas.microsoft.com/office/word/2020/wordml/sdtdatahash" xmlns:w16se="http://schemas.microsoft.com/office/word/2015/wordml/symex" xmlns:wpg="http://schemas.microsoft.com/office/word/2010/wordprocessingGroup" xmlns:wpi="http://schemas.microsoft.com/office/word/2010/wordprocessingInk" xmlns:wne="http://schemas.microsoft.com/office/word/2006/wordml" xmlns:wps="http://schemas.microsoft.com/office/word/2010/wordprocessingShape" xmlns:a="http://schemas.openxmlformats.org/drawingml/2006/main" xmlns:pic="http://schemas.openxmlformats.org/drawingml/2006/picture" mc:Ignorable="w14 w15 w16se w16cid w16 w16cex w16sdtdh wp14">
   <w:body>
     <w:p>
       <w:pPr>
@@ -9,7 +9,7 @@
       </w:pPr>
       <w:r>
         <w:rPr>
-          <w:rFonts w:ascii="Times New Roman" w:eastAsia="Times New Roman" w:hAnsi="Times New Roman" w:cs="Times New Roman"/>
+          <w:rFonts w:ascii="Times New Roman" w:hAnsi="Times New Roman" w:eastAsia="Times New Roman" w:cs="Times New Roman"/>
           <w:b/>
           <w:sz w:val="24"/>
         </w:rPr>
@@ -24,7 +24,7 @@
       </w:pPr>
       <w:r>
         <w:rPr>
-          <w:rFonts w:ascii="Times New Roman" w:eastAsia="Times New Roman" w:hAnsi="Times New Roman" w:cs="Times New Roman"/>
+          <w:rFonts w:ascii="Times New Roman" w:hAnsi="Times New Roman" w:eastAsia="Times New Roman" w:cs="Times New Roman"/>
           <w:b/>
           <w:sz w:val="24"/>
         </w:rPr>
@@ -66,7 +66,7 @@
       </w:r>
       <w:r>
         <w:rPr>
-          <w:rFonts w:ascii="Times New Roman" w:eastAsia="Times New Roman" w:hAnsi="Times New Roman" w:cs="Times New Roman"/>
+          <w:rFonts w:ascii="Times New Roman" w:hAnsi="Times New Roman" w:eastAsia="Times New Roman" w:cs="Times New Roman"/>
           <w:b/>
           <w:sz w:val="24"/>
         </w:rPr>
@@ -80,7 +80,7 @@
       </w:pPr>
       <w:r>
         <w:rPr>
-          <w:rFonts w:ascii="Times New Roman" w:eastAsia="Times New Roman" w:hAnsi="Times New Roman" w:cs="Times New Roman"/>
+          <w:rFonts w:ascii="Times New Roman" w:hAnsi="Times New Roman" w:eastAsia="Times New Roman" w:cs="Times New Roman"/>
           <w:b/>
           <w:sz w:val="24"/>
         </w:rPr>
@@ -133,7 +133,7 @@
       </w:r>
       <w:r>
         <w:rPr>
-          <w:rFonts w:ascii="Times New Roman" w:eastAsia="Times New Roman" w:hAnsi="Times New Roman" w:cs="Times New Roman"/>
+          <w:rFonts w:ascii="Times New Roman" w:hAnsi="Times New Roman" w:eastAsia="Times New Roman" w:cs="Times New Roman"/>
           <w:b/>
           <w:sz w:val="24"/>
         </w:rPr>
@@ -148,47 +148,77 @@
       </w:pPr>
       <w:r>
         <w:rPr>
-          <w:rFonts w:ascii="Times New Roman" w:eastAsia="Times New Roman" w:hAnsi="Times New Roman" w:cs="Times New Roman"/>
-          <w:i/>
-          <w:sz w:val="24"/>
+          <w:rFonts w:ascii="Times New Roman" w:hAnsi="Times New Roman" w:eastAsia="Times New Roman" w:cs="Times New Roman"/>
+          <w:i w:val="1"/>
+          <w:iCs w:val="1"/>
+          <w:sz w:val="24"/>
+          <w:szCs w:val="24"/>
         </w:rPr>
         <w:t xml:space="preserve">Cálculo de la columna </w:t>
       </w:r>
-      <w:proofErr w:type="spellStart"/>
-      <w:r>
-        <w:rPr>
-          <w:rFonts w:ascii="Times New Roman" w:eastAsia="Times New Roman" w:hAnsi="Times New Roman" w:cs="Times New Roman"/>
-          <w:i/>
-          <w:sz w:val="24"/>
+      <w:r>
+        <w:rPr>
+          <w:rFonts w:ascii="Times New Roman" w:hAnsi="Times New Roman" w:eastAsia="Times New Roman" w:cs="Times New Roman"/>
+          <w:i w:val="1"/>
+          <w:iCs w:val="1"/>
+          <w:sz w:val="24"/>
+          <w:szCs w:val="24"/>
         </w:rPr>
         <w:t>TotalPrice</w:t>
       </w:r>
-      <w:proofErr w:type="spellEnd"/>
-      <w:r>
-        <w:rPr>
-          <w:rFonts w:ascii="Times New Roman" w:eastAsia="Times New Roman" w:hAnsi="Times New Roman" w:cs="Times New Roman"/>
-          <w:i/>
-          <w:sz w:val="24"/>
+      <w:r>
+        <w:rPr>
+          <w:rFonts w:ascii="Times New Roman" w:hAnsi="Times New Roman" w:eastAsia="Times New Roman" w:cs="Times New Roman"/>
+          <w:i w:val="1"/>
+          <w:iCs w:val="1"/>
+          <w:sz w:val="24"/>
+          <w:szCs w:val="24"/>
         </w:rPr>
         <w:t xml:space="preserve"> y ordenamiento con base en </w:t>
       </w:r>
-      <w:proofErr w:type="spellStart"/>
-      <w:r>
-        <w:rPr>
-          <w:rFonts w:ascii="Times New Roman" w:eastAsia="Times New Roman" w:hAnsi="Times New Roman" w:cs="Times New Roman"/>
-          <w:i/>
-          <w:sz w:val="24"/>
+      <w:r>
+        <w:rPr>
+          <w:rFonts w:ascii="Times New Roman" w:hAnsi="Times New Roman" w:eastAsia="Times New Roman" w:cs="Times New Roman"/>
+          <w:i w:val="1"/>
+          <w:iCs w:val="1"/>
+          <w:sz w:val="24"/>
+          <w:szCs w:val="24"/>
         </w:rPr>
         <w:t>OrderLineID</w:t>
       </w:r>
-      <w:proofErr w:type="spellEnd"/>
-      <w:r>
-        <w:rPr>
-          <w:rFonts w:ascii="Times New Roman" w:eastAsia="Times New Roman" w:hAnsi="Times New Roman" w:cs="Times New Roman"/>
-          <w:i/>
-          <w:sz w:val="24"/>
+      <w:r>
+        <w:rPr>
+          <w:rFonts w:ascii="Times New Roman" w:hAnsi="Times New Roman" w:eastAsia="Times New Roman" w:cs="Times New Roman"/>
+          <w:i w:val="1"/>
+          <w:iCs w:val="1"/>
+          <w:sz w:val="24"/>
+          <w:szCs w:val="24"/>
         </w:rPr>
         <w:t xml:space="preserve"> </w:t>
+      </w:r>
+    </w:p>
+    <w:p>
+      <w:pPr>
+        <w:spacing w:after="146" w:line="258" w:lineRule="auto"/>
+        <w:ind w:left="10" w:right="74" w:hanging="10"/>
+        <w:jc w:val="center"/>
+        <w:rPr>
+          <w:rFonts w:ascii="Times New Roman" w:hAnsi="Times New Roman" w:eastAsia="Times New Roman" w:cs="Times New Roman"/>
+          <w:i w:val="1"/>
+          <w:iCs w:val="1"/>
+          <w:sz w:val="24"/>
+          <w:szCs w:val="24"/>
+        </w:rPr>
+      </w:pPr>
+      <w:r>
+        <w:rPr>
+          <w:rFonts w:ascii="Times New Roman" w:hAnsi="Times New Roman" w:eastAsia="Times New Roman" w:cs="Times New Roman"/>
+          <w:i w:val="1"/>
+          <w:iCs w:val="1"/>
+          <w:sz w:val="24"/>
+          <w:szCs w:val="24"/>
+        </w:rPr>
+        <w:t>Utilidad: Permite a la empresa saber el precio total para tener más claros sus registros de contabilidad y facturación</w:t>
       </w:r>
     </w:p>
     <w:p>
@@ -237,7 +267,7 @@
       </w:r>
       <w:r>
         <w:rPr>
-          <w:rFonts w:ascii="Times New Roman" w:eastAsia="Times New Roman" w:hAnsi="Times New Roman" w:cs="Times New Roman"/>
+          <w:rFonts w:ascii="Times New Roman" w:hAnsi="Times New Roman" w:eastAsia="Times New Roman" w:cs="Times New Roman"/>
           <w:b/>
           <w:sz w:val="24"/>
         </w:rPr>
@@ -250,44 +280,162 @@
         <w:ind w:left="10" w:hanging="10"/>
         <w:jc w:val="center"/>
         <w:rPr>
-          <w:rFonts w:ascii="Times New Roman" w:eastAsia="Times New Roman" w:hAnsi="Times New Roman" w:cs="Times New Roman"/>
-          <w:i/>
-          <w:sz w:val="24"/>
+          <w:rFonts w:ascii="Times New Roman" w:hAnsi="Times New Roman" w:eastAsia="Times New Roman" w:cs="Times New Roman"/>
+          <w:i w:val="1"/>
+          <w:iCs w:val="1"/>
+          <w:sz w:val="24"/>
+          <w:szCs w:val="24"/>
         </w:rPr>
       </w:pPr>
       <w:r>
         <w:rPr>
-          <w:rFonts w:ascii="Times New Roman" w:eastAsia="Times New Roman" w:hAnsi="Times New Roman" w:cs="Times New Roman"/>
-          <w:i/>
-          <w:sz w:val="24"/>
+          <w:rFonts w:ascii="Times New Roman" w:hAnsi="Times New Roman" w:eastAsia="Times New Roman" w:cs="Times New Roman"/>
+          <w:i w:val="1"/>
+          <w:iCs w:val="1"/>
+          <w:sz w:val="24"/>
+          <w:szCs w:val="24"/>
+        </w:rPr>
+        <w:t xml:space="preserve">Utilidad: </w:t>
+      </w:r>
+      <w:r>
+        <w:rPr>
+          <w:rFonts w:ascii="Times New Roman" w:hAnsi="Times New Roman" w:eastAsia="Times New Roman" w:cs="Times New Roman"/>
+          <w:i w:val="1"/>
+          <w:iCs w:val="1"/>
+          <w:sz w:val="24"/>
+          <w:szCs w:val="24"/>
         </w:rPr>
         <w:t xml:space="preserve">Valida la existencia de 10 diferentes valores de </w:t>
       </w:r>
-      <w:proofErr w:type="spellStart"/>
-      <w:r>
-        <w:rPr>
-          <w:rFonts w:ascii="Times New Roman" w:eastAsia="Times New Roman" w:hAnsi="Times New Roman" w:cs="Times New Roman"/>
-          <w:i/>
-          <w:sz w:val="24"/>
+      <w:r>
+        <w:rPr>
+          <w:rFonts w:ascii="Times New Roman" w:hAnsi="Times New Roman" w:eastAsia="Times New Roman" w:cs="Times New Roman"/>
+          <w:i w:val="1"/>
+          <w:iCs w:val="1"/>
+          <w:sz w:val="24"/>
+          <w:szCs w:val="24"/>
         </w:rPr>
         <w:t>PackageTypeID</w:t>
       </w:r>
-      <w:proofErr w:type="spellEnd"/>
-      <w:r>
-        <w:rPr>
-          <w:rFonts w:ascii="Times New Roman" w:eastAsia="Times New Roman" w:hAnsi="Times New Roman" w:cs="Times New Roman"/>
-          <w:i/>
-          <w:sz w:val="24"/>
-        </w:rPr>
-        <w:t xml:space="preserve"> (</w:t>
-      </w:r>
-      <w:r>
-        <w:rPr>
-          <w:rFonts w:ascii="Times New Roman" w:eastAsia="Times New Roman" w:hAnsi="Times New Roman" w:cs="Times New Roman"/>
-          <w:i/>
-          <w:sz w:val="24"/>
+      <w:r>
+        <w:rPr>
+          <w:rFonts w:ascii="Times New Roman" w:hAnsi="Times New Roman" w:eastAsia="Times New Roman" w:cs="Times New Roman"/>
+          <w:i w:val="1"/>
+          <w:iCs w:val="1"/>
+          <w:sz w:val="24"/>
+          <w:szCs w:val="24"/>
+        </w:rPr>
+        <w:t xml:space="preserve"> </w:t>
+      </w:r>
+      <w:r>
+        <w:rPr>
+          <w:rFonts w:ascii="Times New Roman" w:hAnsi="Times New Roman" w:eastAsia="Times New Roman" w:cs="Times New Roman"/>
+          <w:i w:val="1"/>
+          <w:iCs w:val="1"/>
+          <w:sz w:val="24"/>
+          <w:szCs w:val="24"/>
+        </w:rPr>
+        <w:t xml:space="preserve"> y</w:t>
+      </w:r>
+      <w:r>
+        <w:rPr>
+          <w:rFonts w:ascii="Times New Roman" w:hAnsi="Times New Roman" w:eastAsia="Times New Roman" w:cs="Times New Roman"/>
+          <w:i w:val="1"/>
+          <w:iCs w:val="1"/>
+          <w:sz w:val="24"/>
+          <w:szCs w:val="24"/>
+        </w:rPr>
+        <w:t>(</w:t>
+      </w:r>
+      <w:r>
+        <w:rPr>
+          <w:rFonts w:ascii="Times New Roman" w:hAnsi="Times New Roman" w:eastAsia="Times New Roman" w:cs="Times New Roman"/>
+          <w:i w:val="1"/>
+          <w:iCs w:val="1"/>
+          <w:sz w:val="24"/>
+          <w:szCs w:val="24"/>
         </w:rPr>
         <w:t xml:space="preserve">parte de la nueva dimensión del 3.2) </w:t>
+      </w:r>
+      <w:r>
+        <w:rPr>
+          <w:rFonts w:ascii="Times New Roman" w:hAnsi="Times New Roman" w:eastAsia="Times New Roman" w:cs="Times New Roman"/>
+          <w:i w:val="1"/>
+          <w:iCs w:val="1"/>
+          <w:sz w:val="24"/>
+          <w:szCs w:val="24"/>
+        </w:rPr>
+        <w:t>permitiéndole a la empresa ver detalles del tipo de paquete relacionado para saber si</w:t>
+      </w:r>
+      <w:r>
+        <w:rPr>
+          <w:rFonts w:ascii="Times New Roman" w:hAnsi="Times New Roman" w:eastAsia="Times New Roman" w:cs="Times New Roman"/>
+          <w:i w:val="1"/>
+          <w:iCs w:val="1"/>
+          <w:sz w:val="24"/>
+          <w:szCs w:val="24"/>
+        </w:rPr>
+        <w:t xml:space="preserve"> sus fechas </w:t>
+      </w:r>
+      <w:r>
+        <w:rPr>
+          <w:rFonts w:ascii="Times New Roman" w:hAnsi="Times New Roman" w:eastAsia="Times New Roman" w:cs="Times New Roman"/>
+          <w:i w:val="1"/>
+          <w:iCs w:val="1"/>
+          <w:sz w:val="24"/>
+          <w:szCs w:val="24"/>
+        </w:rPr>
+        <w:t>valid</w:t>
+      </w:r>
+      <w:r>
+        <w:rPr>
+          <w:rFonts w:ascii="Times New Roman" w:hAnsi="Times New Roman" w:eastAsia="Times New Roman" w:cs="Times New Roman"/>
+          <w:i w:val="1"/>
+          <w:iCs w:val="1"/>
+          <w:sz w:val="24"/>
+          <w:szCs w:val="24"/>
+        </w:rPr>
+        <w:t xml:space="preserve"> </w:t>
+      </w:r>
+      <w:r>
+        <w:rPr>
+          <w:rFonts w:ascii="Times New Roman" w:hAnsi="Times New Roman" w:eastAsia="Times New Roman" w:cs="Times New Roman"/>
+          <w:i w:val="1"/>
+          <w:iCs w:val="1"/>
+          <w:sz w:val="24"/>
+          <w:szCs w:val="24"/>
+        </w:rPr>
+        <w:t>from</w:t>
+      </w:r>
+      <w:r>
+        <w:rPr>
+          <w:rFonts w:ascii="Times New Roman" w:hAnsi="Times New Roman" w:eastAsia="Times New Roman" w:cs="Times New Roman"/>
+          <w:i w:val="1"/>
+          <w:iCs w:val="1"/>
+          <w:sz w:val="24"/>
+          <w:szCs w:val="24"/>
+        </w:rPr>
+        <w:t xml:space="preserve"> y </w:t>
+      </w:r>
+      <w:r>
+        <w:rPr>
+          <w:rFonts w:ascii="Times New Roman" w:hAnsi="Times New Roman" w:eastAsia="Times New Roman" w:cs="Times New Roman"/>
+          <w:i w:val="1"/>
+          <w:iCs w:val="1"/>
+          <w:sz w:val="24"/>
+          <w:szCs w:val="24"/>
+        </w:rPr>
+        <w:t>to</w:t>
+      </w:r>
+      <w:r>
+        <w:rPr>
+          <w:rFonts w:ascii="Times New Roman" w:hAnsi="Times New Roman" w:eastAsia="Times New Roman" w:cs="Times New Roman"/>
+          <w:i w:val="1"/>
+          <w:iCs w:val="1"/>
+          <w:sz w:val="24"/>
+          <w:szCs w:val="24"/>
+        </w:rPr>
+        <w:t xml:space="preserve"> se encuentran vigentes, la última actualización, etc.</w:t>
       </w:r>
     </w:p>
     <w:p>
@@ -340,9 +488,49 @@
         <w:ind w:left="10" w:hanging="10"/>
         <w:jc w:val="both"/>
       </w:pPr>
+      <w:r>
+        <w:rPr/>
+        <w:t xml:space="preserve">Permite a la empresa ver, por cada </w:t>
+      </w:r>
+      <w:r>
+        <w:rPr/>
+        <w:t>Tax</w:t>
+      </w:r>
+      <w:r>
+        <w:rPr/>
+        <w:t xml:space="preserve"> </w:t>
+      </w:r>
+      <w:r>
+        <w:rPr/>
+        <w:t>Rate</w:t>
+      </w:r>
+      <w:r>
+        <w:rPr/>
+        <w:t xml:space="preserve">, el precio total del registro en cuestión ordenado descendentemente, es decir, por cada </w:t>
+      </w:r>
+      <w:r>
+        <w:rPr/>
+        <w:t>tax</w:t>
+      </w:r>
+      <w:r>
+        <w:rPr/>
+        <w:t xml:space="preserve"> </w:t>
+      </w:r>
+      <w:r>
+        <w:rPr/>
+        <w:t>rate</w:t>
+      </w:r>
+      <w:r>
+        <w:rPr/>
+        <w:t xml:space="preserve"> los registros con precio total de mayor a menor. Esto permite a la empresa identificar</w:t>
+      </w:r>
+      <w:r>
+        <w:rPr/>
+        <w:t xml:space="preserve"> la relación entre los montos de facturación y los impuestos</w:t>
+      </w:r>
     </w:p>
     <w:sectPr>
-      <w:pgSz w:w="12240" w:h="15840"/>
+      <w:pgSz w:w="12240" w:h="15840" w:orient="portrait"/>
       <w:pgMar w:top="1440" w:right="1628" w:bottom="1440" w:left="1702" w:header="720" w:footer="720" w:gutter="0"/>
       <w:cols w:space="720"/>
     </w:sectPr>
@@ -355,7 +543,7 @@
   <w:docDefaults>
     <w:rPrDefault>
       <w:rPr>
-        <w:rFonts w:asciiTheme="minorHAnsi" w:eastAsiaTheme="minorEastAsia" w:hAnsiTheme="minorHAnsi" w:cstheme="minorBidi"/>
+        <w:rFonts w:asciiTheme="minorHAnsi" w:hAnsiTheme="minorHAnsi" w:eastAsiaTheme="minorEastAsia" w:cstheme="minorBidi"/>
         <w:sz w:val="22"/>
         <w:szCs w:val="22"/>
         <w:lang w:val="es-CO" w:eastAsia="es-CO" w:bidi="ar-SA"/>
@@ -370,14 +558,14 @@
   <w:latentStyles w:defLockedState="0" w:defUIPriority="99" w:defSemiHidden="0" w:defUnhideWhenUsed="0" w:defQFormat="0" w:count="376">
     <w:lsdException w:name="Normal" w:uiPriority="0" w:qFormat="1"/>
     <w:lsdException w:name="heading 1" w:uiPriority="9" w:qFormat="1"/>
-    <w:lsdException w:name="heading 2" w:semiHidden="1" w:uiPriority="9" w:unhideWhenUsed="1" w:qFormat="1"/>
-    <w:lsdException w:name="heading 3" w:semiHidden="1" w:uiPriority="9" w:unhideWhenUsed="1" w:qFormat="1"/>
-    <w:lsdException w:name="heading 4" w:semiHidden="1" w:uiPriority="9" w:unhideWhenUsed="1" w:qFormat="1"/>
-    <w:lsdException w:name="heading 5" w:semiHidden="1" w:uiPriority="9" w:unhideWhenUsed="1" w:qFormat="1"/>
-    <w:lsdException w:name="heading 6" w:semiHidden="1" w:uiPriority="9" w:unhideWhenUsed="1" w:qFormat="1"/>
-    <w:lsdException w:name="heading 7" w:semiHidden="1" w:uiPriority="9" w:unhideWhenUsed="1" w:qFormat="1"/>
-    <w:lsdException w:name="heading 8" w:semiHidden="1" w:uiPriority="9" w:unhideWhenUsed="1" w:qFormat="1"/>
-    <w:lsdException w:name="heading 9" w:semiHidden="1" w:uiPriority="9" w:unhideWhenUsed="1" w:qFormat="1"/>
+    <w:lsdException w:name="heading 2" w:uiPriority="9" w:semiHidden="1" w:unhideWhenUsed="1" w:qFormat="1"/>
+    <w:lsdException w:name="heading 3" w:uiPriority="9" w:semiHidden="1" w:unhideWhenUsed="1" w:qFormat="1"/>
+    <w:lsdException w:name="heading 4" w:uiPriority="9" w:semiHidden="1" w:unhideWhenUsed="1" w:qFormat="1"/>
+    <w:lsdException w:name="heading 5" w:uiPriority="9" w:semiHidden="1" w:unhideWhenUsed="1" w:qFormat="1"/>
+    <w:lsdException w:name="heading 6" w:uiPriority="9" w:semiHidden="1" w:unhideWhenUsed="1" w:qFormat="1"/>
+    <w:lsdException w:name="heading 7" w:uiPriority="9" w:semiHidden="1" w:unhideWhenUsed="1" w:qFormat="1"/>
+    <w:lsdException w:name="heading 8" w:uiPriority="9" w:semiHidden="1" w:unhideWhenUsed="1" w:qFormat="1"/>
+    <w:lsdException w:name="heading 9" w:uiPriority="9" w:semiHidden="1" w:unhideWhenUsed="1" w:qFormat="1"/>
     <w:lsdException w:name="index 1" w:semiHidden="1" w:unhideWhenUsed="1"/>
     <w:lsdException w:name="index 2" w:semiHidden="1" w:unhideWhenUsed="1"/>
     <w:lsdException w:name="index 3" w:semiHidden="1" w:unhideWhenUsed="1"/>
@@ -387,22 +575,22 @@
     <w:lsdException w:name="index 7" w:semiHidden="1" w:unhideWhenUsed="1"/>
     <w:lsdException w:name="index 8" w:semiHidden="1" w:unhideWhenUsed="1"/>
     <w:lsdException w:name="index 9" w:semiHidden="1" w:unhideWhenUsed="1"/>
-    <w:lsdException w:name="toc 1" w:semiHidden="1" w:uiPriority="39" w:unhideWhenUsed="1"/>
-    <w:lsdException w:name="toc 2" w:semiHidden="1" w:uiPriority="39" w:unhideWhenUsed="1"/>
-    <w:lsdException w:name="toc 3" w:semiHidden="1" w:uiPriority="39" w:unhideWhenUsed="1"/>
-    <w:lsdException w:name="toc 4" w:semiHidden="1" w:uiPriority="39" w:unhideWhenUsed="1"/>
-    <w:lsdException w:name="toc 5" w:semiHidden="1" w:uiPriority="39" w:unhideWhenUsed="1"/>
-    <w:lsdException w:name="toc 6" w:semiHidden="1" w:uiPriority="39" w:unhideWhenUsed="1"/>
-    <w:lsdException w:name="toc 7" w:semiHidden="1" w:uiPriority="39" w:unhideWhenUsed="1"/>
-    <w:lsdException w:name="toc 8" w:semiHidden="1" w:uiPriority="39" w:unhideWhenUsed="1"/>
-    <w:lsdException w:name="toc 9" w:semiHidden="1" w:uiPriority="39" w:unhideWhenUsed="1"/>
+    <w:lsdException w:name="toc 1" w:uiPriority="39" w:semiHidden="1" w:unhideWhenUsed="1"/>
+    <w:lsdException w:name="toc 2" w:uiPriority="39" w:semiHidden="1" w:unhideWhenUsed="1"/>
+    <w:lsdException w:name="toc 3" w:uiPriority="39" w:semiHidden="1" w:unhideWhenUsed="1"/>
+    <w:lsdException w:name="toc 4" w:uiPriority="39" w:semiHidden="1" w:unhideWhenUsed="1"/>
+    <w:lsdException w:name="toc 5" w:uiPriority="39" w:semiHidden="1" w:unhideWhenUsed="1"/>
+    <w:lsdException w:name="toc 6" w:uiPriority="39" w:semiHidden="1" w:unhideWhenUsed="1"/>
+    <w:lsdException w:name="toc 7" w:uiPriority="39" w:semiHidden="1" w:unhideWhenUsed="1"/>
+    <w:lsdException w:name="toc 8" w:uiPriority="39" w:semiHidden="1" w:unhideWhenUsed="1"/>
+    <w:lsdException w:name="toc 9" w:uiPriority="39" w:semiHidden="1" w:unhideWhenUsed="1"/>
     <w:lsdException w:name="Normal Indent" w:semiHidden="1" w:unhideWhenUsed="1"/>
     <w:lsdException w:name="footnote text" w:semiHidden="1" w:unhideWhenUsed="1"/>
     <w:lsdException w:name="annotation text" w:semiHidden="1" w:unhideWhenUsed="1"/>
     <w:lsdException w:name="header" w:semiHidden="1" w:unhideWhenUsed="1"/>
     <w:lsdException w:name="footer" w:semiHidden="1" w:unhideWhenUsed="1"/>
     <w:lsdException w:name="index heading" w:semiHidden="1" w:unhideWhenUsed="1"/>
-    <w:lsdException w:name="caption" w:semiHidden="1" w:uiPriority="35" w:unhideWhenUsed="1" w:qFormat="1"/>
+    <w:lsdException w:name="caption" w:uiPriority="35" w:semiHidden="1" w:unhideWhenUsed="1" w:qFormat="1"/>
     <w:lsdException w:name="table of figures" w:semiHidden="1" w:unhideWhenUsed="1"/>
     <w:lsdException w:name="envelope address" w:semiHidden="1" w:unhideWhenUsed="1"/>
     <w:lsdException w:name="envelope return" w:semiHidden="1" w:unhideWhenUsed="1"/>
@@ -433,7 +621,7 @@
     <w:lsdException w:name="Title" w:uiPriority="10" w:qFormat="1"/>
     <w:lsdException w:name="Closing" w:semiHidden="1" w:unhideWhenUsed="1"/>
     <w:lsdException w:name="Signature" w:semiHidden="1" w:unhideWhenUsed="1"/>
-    <w:lsdException w:name="Default Paragraph Font" w:semiHidden="1" w:uiPriority="1" w:unhideWhenUsed="1"/>
+    <w:lsdException w:name="Default Paragraph Font" w:uiPriority="1" w:semiHidden="1" w:unhideWhenUsed="1"/>
     <w:lsdException w:name="Body Text" w:semiHidden="1" w:unhideWhenUsed="1"/>
     <w:lsdException w:name="Body Text Indent" w:semiHidden="1" w:unhideWhenUsed="1"/>
     <w:lsdException w:name="List Continue" w:semiHidden="1" w:unhideWhenUsed="1"/>
@@ -633,8 +821,8 @@
     <w:lsdException w:name="Subtle Reference" w:uiPriority="31" w:qFormat="1"/>
     <w:lsdException w:name="Intense Reference" w:uiPriority="32" w:qFormat="1"/>
     <w:lsdException w:name="Book Title" w:uiPriority="33" w:qFormat="1"/>
-    <w:lsdException w:name="Bibliography" w:semiHidden="1" w:uiPriority="37" w:unhideWhenUsed="1"/>
-    <w:lsdException w:name="TOC Heading" w:semiHidden="1" w:uiPriority="39" w:unhideWhenUsed="1" w:qFormat="1"/>
+    <w:lsdException w:name="Bibliography" w:uiPriority="37" w:semiHidden="1" w:unhideWhenUsed="1"/>
+    <w:lsdException w:name="TOC Heading" w:uiPriority="39" w:semiHidden="1" w:unhideWhenUsed="1" w:qFormat="1"/>
     <w:lsdException w:name="Plain Table 1" w:uiPriority="41"/>
     <w:lsdException w:name="Plain Table 2" w:uiPriority="42"/>
     <w:lsdException w:name="Plain Table 3" w:uiPriority="43"/>
@@ -745,21 +933,21 @@
     <w:lsdException w:name="Unresolved Mention" w:semiHidden="1" w:unhideWhenUsed="1"/>
     <w:lsdException w:name="Smart Link" w:semiHidden="1" w:unhideWhenUsed="1"/>
   </w:latentStyles>
-  <w:style w:type="paragraph" w:default="1" w:styleId="Normal">
+  <w:style w:type="paragraph" w:styleId="Normal" w:default="1">
     <w:name w:val="Normal"/>
     <w:qFormat/>
     <w:rPr>
-      <w:rFonts w:ascii="Calibri" w:eastAsia="Calibri" w:hAnsi="Calibri" w:cs="Calibri"/>
+      <w:rFonts w:ascii="Calibri" w:hAnsi="Calibri" w:eastAsia="Calibri" w:cs="Calibri"/>
       <w:color w:val="000000"/>
     </w:rPr>
   </w:style>
-  <w:style w:type="character" w:default="1" w:styleId="Fuentedeprrafopredeter">
+  <w:style w:type="character" w:styleId="Fuentedeprrafopredeter" w:default="1">
     <w:name w:val="Default Paragraph Font"/>
     <w:uiPriority w:val="1"/>
     <w:semiHidden/>
     <w:unhideWhenUsed/>
   </w:style>
-  <w:style w:type="table" w:default="1" w:styleId="Tablanormal">
+  <w:style w:type="table" w:styleId="Tablanormal" w:default="1">
     <w:name w:val="Normal Table"/>
     <w:uiPriority w:val="99"/>
     <w:semiHidden/>
@@ -774,7 +962,7 @@
       </w:tblCellMar>
     </w:tblPr>
   </w:style>
-  <w:style w:type="numbering" w:default="1" w:styleId="Sinlista">
+  <w:style w:type="numbering" w:styleId="Sinlista" w:default="1">
     <w:name w:val="No List"/>
     <w:uiPriority w:val="99"/>
     <w:semiHidden/>

</xml_diff>